<commit_message>
BE: Update DocumentTemplate files
</commit_message>
<xml_diff>
--- a/backend/db/seeds/Participation_Certificate_EN_1.docx
+++ b/backend/db/seeds/Participation_Certificate_EN_1.docx
@@ -502,36 +502,6 @@
           <w:lang w:val="en-US"/>
         </w:rPr>
         <w:t>participated in conference “%%CONFERENCE_TITLE%%” at %%EVENT_DATE%%</w:t>
-      </w:r>
-    </w:p>
-    <w:p>
-      <w:pPr>
-        <w:pStyle w:val="Normal"/>
-        <w:bidi w:val="0"/>
-        <w:jc w:val="left"/>
-        <w:rPr>
-          <w:lang w:val="en-US"/>
-        </w:rPr>
-      </w:pPr>
-      <w:r>
-        <w:rPr>
-          <w:lang w:val="en-US"/>
-        </w:rPr>
-      </w:r>
-    </w:p>
-    <w:p>
-      <w:pPr>
-        <w:pStyle w:val="Normal"/>
-        <w:bidi w:val="0"/>
-        <w:jc w:val="left"/>
-        <w:rPr>
-          <w:lang w:val="en-US"/>
-        </w:rPr>
-      </w:pPr>
-      <w:r>
-        <w:rPr>
-          <w:lang w:val="en-US"/>
-        </w:rPr>
       </w:r>
     </w:p>
     <w:p>
@@ -879,6 +849,7 @@
       <w:pgNumType w:fmt="decimal"/>
       <w:formProt w:val="false"/>
       <w:textDirection w:val="lrTb"/>
+      <w:docGrid w:type="default" w:linePitch="100" w:charSpace="0"/>
     </w:sectPr>
   </w:body>
 </w:document>
@@ -898,7 +869,6 @@
     </w:rPrDefault>
     <w:pPrDefault>
       <w:pPr>
-        <w:widowControl/>
         <w:suppressAutoHyphens w:val="true"/>
       </w:pPr>
     </w:pPrDefault>
@@ -908,7 +878,10 @@
     <w:qFormat/>
     <w:pPr>
       <w:widowControl/>
+      <w:suppressAutoHyphens w:val="true"/>
       <w:bidi w:val="0"/>
+      <w:spacing w:before="0" w:after="0"/>
+      <w:jc w:val="left"/>
     </w:pPr>
     <w:rPr>
       <w:rFonts w:ascii="Liberation Serif" w:hAnsi="Liberation Serif" w:eastAsia="Noto Serif CJK SC" w:cs="Lohit Devanagari"/>

</xml_diff>